<commit_message>
SK - added readmeImages folder
</commit_message>
<xml_diff>
--- a/PROJECT_FILES/moscow1.docx
+++ b/PROJECT_FILES/moscow1.docx
@@ -326,7 +326,14 @@
         <w:rPr>
           <w:rFonts w:ascii="Montserrat Light" w:hAnsi="Montserrat Light"/>
         </w:rPr>
-        <w:t>A working .</w:t>
+        <w:t xml:space="preserve">A </w:t>
+      </w:r>
+      <w:proofErr w:type="gramStart"/>
+      <w:r>
+        <w:rPr>
+          <w:rFonts w:ascii="Montserrat Light" w:hAnsi="Montserrat Light"/>
+        </w:rPr>
+        <w:t>working .</w:t>
       </w:r>
       <w:proofErr w:type="spellStart"/>
       <w:r>
@@ -336,6 +343,7 @@
         <w:t>gitignore</w:t>
       </w:r>
       <w:proofErr w:type="spellEnd"/>
+      <w:proofErr w:type="gramEnd"/>
       <w:r>
         <w:rPr>
           <w:rFonts w:ascii="Montserrat Light" w:hAnsi="Montserrat Light"/>
@@ -408,11 +416,19 @@
           <w:rFonts w:ascii="Montserrat Light" w:hAnsi="Montserrat Light"/>
         </w:rPr>
       </w:pPr>
-      <w:r>
-        <w:rPr>
-          <w:rFonts w:ascii="Montserrat Light" w:hAnsi="Montserrat Light"/>
-        </w:rPr>
-        <w:t>A  project management</w:t>
+      <w:proofErr w:type="gramStart"/>
+      <w:r>
+        <w:rPr>
+          <w:rFonts w:ascii="Montserrat Light" w:hAnsi="Montserrat Light"/>
+        </w:rPr>
+        <w:t>A  project</w:t>
+      </w:r>
+      <w:proofErr w:type="gramEnd"/>
+      <w:r>
+        <w:rPr>
+          <w:rFonts w:ascii="Montserrat Light" w:hAnsi="Montserrat Light"/>
+        </w:rPr>
+        <w:t xml:space="preserve"> management</w:t>
       </w:r>
       <w:r>
         <w:rPr>
@@ -456,11 +472,19 @@
         </w:rPr>
         <w:t xml:space="preserve">A </w:t>
       </w:r>
-      <w:r>
-        <w:rPr>
-          <w:rFonts w:ascii="Montserrat Light" w:hAnsi="Montserrat Light"/>
-        </w:rPr>
-        <w:t xml:space="preserve">20 minute presentation </w:t>
+      <w:proofErr w:type="gramStart"/>
+      <w:r>
+        <w:rPr>
+          <w:rFonts w:ascii="Montserrat Light" w:hAnsi="Montserrat Light"/>
+        </w:rPr>
+        <w:t>20 minute</w:t>
+      </w:r>
+      <w:proofErr w:type="gramEnd"/>
+      <w:r>
+        <w:rPr>
+          <w:rFonts w:ascii="Montserrat Light" w:hAnsi="Montserrat Light"/>
+        </w:rPr>
+        <w:t xml:space="preserve"> presentation </w:t>
       </w:r>
     </w:p>
     <w:p>
@@ -790,8 +814,13 @@
       <w:pPr>
         <w:pStyle w:val="Heading2"/>
       </w:pPr>
-      <w:r>
-        <w:t>Won’t Have</w:t>
+      <w:proofErr w:type="gramStart"/>
+      <w:r>
+        <w:t>Won’t</w:t>
+      </w:r>
+      <w:proofErr w:type="gramEnd"/>
+      <w:r>
+        <w:t xml:space="preserve"> Have</w:t>
       </w:r>
     </w:p>
     <w:p>

</xml_diff>